<commit_message>
Formatted answers, added some new content
</commit_message>
<xml_diff>
--- a/UCB.docx
+++ b/UCB.docx
@@ -26,62 +26,227 @@
     </w:p>
     <w:p>
       <w:r>
-        <w:t>February 20, 2020</w:t>
+        <w:t>February 2</w:t>
+      </w:r>
+      <w:r>
+        <w:t>5</w:t>
+      </w:r>
+      <w:r>
+        <w:t>, 2020</w:t>
       </w:r>
     </w:p>
     <w:p/>
     <w:p>
       <w:pPr>
-        <w:numPr>
-          <w:ilvl w:val="0"/>
-          <w:numId w:val="2"/>
-        </w:numPr>
-      </w:pPr>
-      <w:r>
+        <w:rPr>
+          <w:b/>
+          <w:bCs/>
+          <w:sz w:val="28"/>
+          <w:szCs w:val="28"/>
+        </w:rPr>
+      </w:pPr>
+      <w:r>
+        <w:rPr>
+          <w:b/>
+          <w:bCs/>
+          <w:sz w:val="28"/>
+          <w:szCs w:val="28"/>
+        </w:rPr>
+        <w:t xml:space="preserve">Question #1: </w:t>
+      </w:r>
+      <w:r>
+        <w:rPr>
+          <w:b/>
+          <w:bCs/>
+          <w:sz w:val="28"/>
+          <w:szCs w:val="28"/>
+        </w:rPr>
         <w:t>Given the provided data, what are three conclusions we can draw about Kickstarter campaigns?</w:t>
       </w:r>
     </w:p>
     <w:p/>
     <w:p>
-      <w:r>
-        <w:t>Conclusion #1: The most common terminal states for Kickstarter campaigns are success and failure.</w:t>
+      <w:pPr>
+        <w:rPr>
+          <w:b/>
+          <w:bCs/>
+        </w:rPr>
+      </w:pPr>
+      <w:r>
+        <w:rPr>
+          <w:b/>
+          <w:bCs/>
+        </w:rPr>
+        <w:t>Conclusion #1:</w:t>
+      </w:r>
+    </w:p>
+    <w:p>
+      <w:r>
+        <w:t xml:space="preserve">The most common terminal states for Kickstarter campaigns are success </w:t>
+      </w:r>
+      <w:r>
+        <w:t xml:space="preserve">(53.1%) </w:t>
+      </w:r>
+      <w:r>
+        <w:t>and failure</w:t>
+      </w:r>
+      <w:r>
+        <w:t xml:space="preserve"> (37.2%)</w:t>
+      </w:r>
+      <w:r>
+        <w:t>.</w:t>
       </w:r>
     </w:p>
     <w:p/>
     <w:p>
-      <w:r>
-        <w:t>Conclusion #2: The country with the most campaigns is the US.</w:t>
+      <w:pPr>
+        <w:rPr>
+          <w:b/>
+          <w:bCs/>
+        </w:rPr>
+      </w:pPr>
+      <w:r>
+        <w:rPr>
+          <w:b/>
+          <w:bCs/>
+        </w:rPr>
+        <w:t>Conclusion #2:</w:t>
+      </w:r>
+    </w:p>
+    <w:p>
+      <w:r>
+        <w:t>The country with the most campaigns is the US.</w:t>
       </w:r>
     </w:p>
     <w:p/>
     <w:p>
-      <w:r>
-        <w:t xml:space="preserve">Conclusion #3: </w:t>
-      </w:r>
-      <w:r>
-        <w:t>Most campaigns that fail don’t even come close to succeeding: Less than 1% of failed campaigns (12 out of 1530) secured at least 70% funding, and the average funding level was below 10%.</w:t>
+      <w:pPr>
+        <w:rPr>
+          <w:b/>
+          <w:bCs/>
+        </w:rPr>
+      </w:pPr>
+      <w:r>
+        <w:rPr>
+          <w:b/>
+          <w:bCs/>
+        </w:rPr>
+        <w:t>Conclusion #3:</w:t>
+      </w:r>
+    </w:p>
+    <w:p>
+      <w:r>
+        <w:t xml:space="preserve">Most campaigns that fail don’t even come close to succeeding: </w:t>
+      </w:r>
+      <w:r>
+        <w:t>fewer</w:t>
+      </w:r>
+      <w:r>
+        <w:t xml:space="preserve"> than 1% of failed campaigns (12 out of 1530) </w:t>
+      </w:r>
+      <w:r>
+        <w:t>even</w:t>
+      </w:r>
+      <w:r>
+        <w:t xml:space="preserve"> 70% funding, </w:t>
+      </w:r>
+      <w:r>
+        <w:t>and the</w:t>
+      </w:r>
+      <w:r>
+        <w:t xml:space="preserve"> average funding level was below 10%.</w:t>
       </w:r>
     </w:p>
     <w:p/>
     <w:p>
       <w:pPr>
-        <w:numPr>
-          <w:ilvl w:val="0"/>
-          <w:numId w:val="2"/>
-        </w:numPr>
-      </w:pPr>
-      <w:r>
-        <w:t>What are some limitations of this dataset?</w:t>
-      </w:r>
-    </w:p>
-    <w:p>
-      <w:pPr>
-        <w:numPr>
-          <w:ilvl w:val="0"/>
-          <w:numId w:val="2"/>
-        </w:numPr>
-      </w:pPr>
-      <w:r>
+        <w:rPr>
+          <w:b/>
+          <w:bCs/>
+          <w:sz w:val="28"/>
+          <w:szCs w:val="28"/>
+        </w:rPr>
+      </w:pPr>
+      <w:r>
+        <w:rPr>
+          <w:b/>
+          <w:bCs/>
+          <w:sz w:val="28"/>
+          <w:szCs w:val="28"/>
+        </w:rPr>
+        <w:t>Question #</w:t>
+      </w:r>
+      <w:r>
+        <w:rPr>
+          <w:b/>
+          <w:bCs/>
+          <w:sz w:val="28"/>
+          <w:szCs w:val="28"/>
+        </w:rPr>
+        <w:t>2</w:t>
+      </w:r>
+      <w:r>
+        <w:rPr>
+          <w:b/>
+          <w:bCs/>
+          <w:sz w:val="28"/>
+          <w:szCs w:val="28"/>
+        </w:rPr>
+        <w:t xml:space="preserve">: </w:t>
+      </w:r>
+      <w:r>
+        <w:rPr>
+          <w:b/>
+          <w:bCs/>
+          <w:sz w:val="28"/>
+          <w:szCs w:val="28"/>
+        </w:rPr>
+        <w:t>What are some limitations of this data set?</w:t>
+      </w:r>
+    </w:p>
+    <w:p/>
+    <w:p>
+      <w:r>
+        <w:t>We do not have access to potenti</w:t>
+      </w:r>
+      <w:bookmarkStart w:id="0" w:name="_GoBack"/>
+      <w:bookmarkEnd w:id="0"/>
+      <w:r>
+        <w:t xml:space="preserve">ally informative data about funding; for example, we </w:t>
+      </w:r>
+      <w:r>
+        <w:t xml:space="preserve">are unable to see when </w:t>
+      </w:r>
+      <w:r>
+        <w:t>funding came in and in what amounts. Having access to that data would enable us to better understand the cadence of funding within and across different campaigns and might allow us to predict whether campaigns that are successful tend to be successful right from the start, or whether funding trickles in more gradually.</w:t>
+      </w:r>
+    </w:p>
+    <w:p/>
+    <w:p>
+      <w:pPr>
+        <w:rPr>
+          <w:b/>
+          <w:bCs/>
+          <w:sz w:val="28"/>
+          <w:szCs w:val="28"/>
+        </w:rPr>
+      </w:pPr>
+      <w:r>
+        <w:rPr>
+          <w:b/>
+          <w:bCs/>
+          <w:sz w:val="28"/>
+          <w:szCs w:val="28"/>
+        </w:rPr>
+        <w:t xml:space="preserve">Question #3: </w:t>
+      </w:r>
+      <w:r>
+        <w:rPr>
+          <w:b/>
+          <w:bCs/>
+          <w:sz w:val="28"/>
+          <w:szCs w:val="28"/>
+        </w:rPr>
         <w:t>What are some other possible tables and/or graphs that we could create?</w:t>
       </w:r>
     </w:p>
@@ -113,8 +278,6 @@
       <w:r>
         <w:t>.</w:t>
       </w:r>
-      <w:bookmarkStart w:id="0" w:name="_GoBack"/>
-      <w:bookmarkEnd w:id="0"/>
     </w:p>
     <w:sectPr>
       <w:pgSz w:w="12240" w:h="15840"/>
@@ -761,6 +924,7 @@
   <w:style w:type="character" w:default="1" w:styleId="DefaultParagraphFont">
     <w:name w:val="Default Paragraph Font"/>
     <w:uiPriority w:val="1"/>
+    <w:semiHidden/>
     <w:unhideWhenUsed/>
   </w:style>
   <w:style w:type="table" w:default="1" w:styleId="TableNormal">

</xml_diff>

<commit_message>
Finalized documents in advance of HW submissions
</commit_message>
<xml_diff>
--- a/UCB.docx
+++ b/UCB.docx
@@ -115,7 +115,16 @@
     </w:p>
     <w:p>
       <w:r>
-        <w:t>The country with the most campaigns is the US.</w:t>
+        <w:t>Th</w:t>
+      </w:r>
+      <w:r>
+        <w:t>ough Kickstarter campaigns originate from all over the world, the</w:t>
+      </w:r>
+      <w:r>
+        <w:t xml:space="preserve"> country with the most campaigns is the U</w:t>
+      </w:r>
+      <w:r>
+        <w:t>nited States (73.8%), followed by Great Britain (14.7%), Canada (3.5%), and Australia (1.8%). From this, we can draw the conclusion that Kickstarter campaigns are most prevalent in countries whose populations primarily speak English.</w:t>
       </w:r>
     </w:p>
     <w:p/>
@@ -145,6 +154,9 @@
         <w:t xml:space="preserve"> than 1% of failed campaigns (12 out of 1530) </w:t>
       </w:r>
       <w:r>
+        <w:t xml:space="preserve">secured </w:t>
+      </w:r>
+      <w:r>
         <w:t>even</w:t>
       </w:r>
       <w:r>
@@ -154,7 +166,16 @@
         <w:t>and the</w:t>
       </w:r>
       <w:r>
-        <w:t xml:space="preserve"> average funding level was below 10%.</w:t>
+        <w:t xml:space="preserve"> </w:t>
+      </w:r>
+      <w:r>
+        <w:t>mean</w:t>
+      </w:r>
+      <w:r>
+        <w:t xml:space="preserve"> funding level </w:t>
+      </w:r>
+      <w:r>
+        <w:t>for unsuccessful projects was 1.2%.</w:t>
       </w:r>
     </w:p>
     <w:p/>
@@ -207,78 +228,154 @@
     <w:p/>
     <w:p>
       <w:r>
-        <w:t>We do not have access to potenti</w:t>
+        <w:t xml:space="preserve">We do not have access to potentially informative data about funding; for example, we </w:t>
+      </w:r>
+      <w:r>
+        <w:t xml:space="preserve">are unable to see when </w:t>
+      </w:r>
+      <w:r>
+        <w:t>funding came in and in what amounts. Having access to that data would enable us to better understand the cadence of funding within and across different campaigns and might allow us to predict whether campaigns that are successful tend to be successful right from the start, or whether funding trickles in more gradually.</w:t>
+      </w:r>
+      <w:r>
+        <w:t xml:space="preserve"> A less robust but simpler version of this would be to capture the date at which projects reached any number of funding milestones (e.g., 10% Fund Date; 50% Fund Date; 100% Fund Date).</w:t>
+      </w:r>
+    </w:p>
+    <w:p>
+      <w:r>
+        <w:br/>
+        <w:t>A legend or “read me” would also be helpful for explaining what some of the data signify. For instance, country codes can be guessed but are not given explicitly. It’s also not clear what “live” means, or when the data were pulled. Finally, we have no idea what the “Staff Pick” column means.</w:t>
+      </w:r>
+    </w:p>
+    <w:p/>
+    <w:p>
+      <w:pPr>
+        <w:rPr>
+          <w:b/>
+          <w:bCs/>
+          <w:sz w:val="28"/>
+          <w:szCs w:val="28"/>
+        </w:rPr>
+      </w:pPr>
+      <w:r>
+        <w:rPr>
+          <w:b/>
+          <w:bCs/>
+          <w:sz w:val="28"/>
+          <w:szCs w:val="28"/>
+        </w:rPr>
+        <w:t xml:space="preserve">Question #3: </w:t>
+      </w:r>
+      <w:r>
+        <w:rPr>
+          <w:b/>
+          <w:bCs/>
+          <w:sz w:val="28"/>
+          <w:szCs w:val="28"/>
+        </w:rPr>
+        <w:t>What are some other possible tables and/or graphs that we could create?</w:t>
+      </w:r>
+    </w:p>
+    <w:p/>
+    <w:p>
+      <w:r>
+        <w:lastRenderedPageBreak/>
+        <w:t xml:space="preserve">It would be interesting to </w:t>
+      </w:r>
+      <w:r>
+        <w:t>change the stacking format of the pivot chart</w:t>
+      </w:r>
+      <w:r>
+        <w:t>s</w:t>
+      </w:r>
+      <w:r>
+        <w:t xml:space="preserve"> to be </w:t>
+      </w:r>
+      <w:r>
+        <w:t>“</w:t>
+      </w:r>
+      <w:r>
+        <w:t>100% stacked,</w:t>
+      </w:r>
+      <w:r>
+        <w:t>”</w:t>
+      </w:r>
+      <w:r>
+        <w:t xml:space="preserve"> which might allow users to more easily visualize the </w:t>
+      </w:r>
+      <w:r>
+        <w:rPr>
+          <w:i/>
+          <w:iCs/>
+        </w:rPr>
+        <w:t>relative frequency</w:t>
+      </w:r>
+      <w:r>
+        <w:t xml:space="preserve"> that each category ended up in each state, rather than the </w:t>
+      </w:r>
+      <w:r>
+        <w:rPr>
+          <w:i/>
+          <w:iCs/>
+        </w:rPr>
+        <w:t>count</w:t>
+      </w:r>
+      <w:r>
+        <w:t>.</w:t>
+      </w:r>
+    </w:p>
+    <w:p/>
+    <w:p>
+      <w:pPr>
+        <w:rPr>
+          <w:b/>
+          <w:bCs/>
+          <w:sz w:val="28"/>
+          <w:szCs w:val="28"/>
+        </w:rPr>
+      </w:pPr>
+      <w:r>
+        <w:rPr>
+          <w:b/>
+          <w:bCs/>
+          <w:sz w:val="28"/>
+          <w:szCs w:val="28"/>
+        </w:rPr>
+        <w:t>Bonus Statistical Analysis</w:t>
       </w:r>
       <w:bookmarkStart w:id="0" w:name="_GoBack"/>
       <w:bookmarkEnd w:id="0"/>
       <w:r>
-        <w:t xml:space="preserve">ally informative data about funding; for example, we </w:t>
-      </w:r>
-      <w:r>
-        <w:t xml:space="preserve">are unable to see when </w:t>
-      </w:r>
-      <w:r>
-        <w:t>funding came in and in what amounts. Having access to that data would enable us to better understand the cadence of funding within and across different campaigns and might allow us to predict whether campaigns that are successful tend to be successful right from the start, or whether funding trickles in more gradually.</w:t>
-      </w:r>
-    </w:p>
-    <w:p/>
-    <w:p>
-      <w:pPr>
         <w:rPr>
           <w:b/>
           <w:bCs/>
           <w:sz w:val="28"/>
           <w:szCs w:val="28"/>
         </w:rPr>
-      </w:pPr>
-      <w:r>
-        <w:rPr>
-          <w:b/>
-          <w:bCs/>
-          <w:sz w:val="28"/>
-          <w:szCs w:val="28"/>
-        </w:rPr>
-        <w:t xml:space="preserve">Question #3: </w:t>
-      </w:r>
-      <w:r>
-        <w:rPr>
-          <w:b/>
-          <w:bCs/>
-          <w:sz w:val="28"/>
-          <w:szCs w:val="28"/>
-        </w:rPr>
-        <w:t>What are some other possible tables and/or graphs that we could create?</w:t>
-      </w:r>
-    </w:p>
-    <w:p/>
-    <w:p>
-      <w:r>
-        <w:t xml:space="preserve">It would be interesting to </w:t>
-      </w:r>
-      <w:r>
-        <w:t xml:space="preserve">change the stacking format of the pivot chart to be 100% stacked, which might allow users to more easily visualize the </w:t>
+        <w:t>:</w:t>
+      </w:r>
+    </w:p>
+    <w:p>
+      <w:r>
+        <w:t>It seems like the median summarizes the data more meaningfully than the mean (no pun intended), particularly because the data are bound at the bottom by 0.</w:t>
+      </w:r>
+      <w:r>
+        <w:t xml:space="preserve"> For similar reasons, there is much more variance with successful campaigns; across the board, the data in </w:t>
       </w:r>
       <w:r>
         <w:rPr>
           <w:i/>
           <w:iCs/>
         </w:rPr>
-        <w:t>relative frequency</w:t>
-      </w:r>
-      <w:r>
-        <w:t xml:space="preserve"> that each category ended up in each state, rather than the </w:t>
-      </w:r>
-      <w:r>
-        <w:rPr>
-          <w:i/>
-          <w:iCs/>
-        </w:rPr>
-        <w:t>count</w:t>
-      </w:r>
-      <w:r>
-        <w:t>.</w:t>
-      </w:r>
-    </w:p>
+        <w:t>unsuccessful</w:t>
+      </w:r>
+      <w:r>
+        <w:t xml:space="preserve"> campaigns tend to gravitate toward 0, which necessarily reigns in the variability in the number of backers.</w:t>
+      </w:r>
+    </w:p>
+    <w:p/>
+    <w:p/>
+    <w:p/>
+    <w:p/>
     <w:sectPr>
       <w:pgSz w:w="12240" w:h="15840"/>
       <w:pgMar w:top="1440" w:right="1440" w:bottom="1440" w:left="1440" w:header="720" w:footer="720" w:gutter="0"/>

</xml_diff>